<commit_message>
Nouveau rapport, objectifs et roadmap mis a jour
</commit_message>
<xml_diff>
--- a/rapport/rapport_v0.docx
+++ b/rapport/rapport_v0.docx
@@ -2512,6 +2512,9 @@
         <w:fldChar w:fldCharType="separate"/>
       </w:r>
       <w:r>
+        <w:rPr>
+          <w:lang w:val="en-GB"/>
+        </w:rPr>
         <w:t>)</w:t>
       </w:r>
       <w:r>
@@ -4147,6 +4150,9 @@
         <w:fldChar w:fldCharType="separate"/>
       </w:r>
       <w:r>
+        <w:rPr>
+          <w:lang w:val="en-GB"/>
+        </w:rPr>
         <w:t>)</w:t>
       </w:r>
       <w:r>
@@ -4321,6 +4327,9 @@
         <w:fldChar w:fldCharType="separate"/>
       </w:r>
       <w:r>
+        <w:rPr>
+          <w:lang w:val="en-GB"/>
+        </w:rPr>
         <w:t>)</w:t>
       </w:r>
       <w:r>
@@ -4727,6 +4736,7 @@
           </m:rPr>
           <w:rPr>
             <w:rFonts w:ascii="Cambria Math" w:hAnsi="Cambria Math"/>
+            <w:lang w:val="en-GB"/>
           </w:rPr>
           <m:t>)</m:t>
         </m:r>
@@ -13856,6 +13866,9 @@
         <w:fldChar w:fldCharType="separate"/>
       </w:r>
       <w:r>
+        <w:rPr>
+          <w:lang w:val="en-GB"/>
+        </w:rPr>
         <w:t>)</w:t>
       </w:r>
       <w:r>
@@ -15823,11 +15836,15 @@
             <w:pPr>
               <w:cnfStyle w:val="000000100000" w:firstRow="0" w:lastRow="0" w:firstColumn="0" w:lastColumn="0" w:oddVBand="0" w:evenVBand="0" w:oddHBand="1" w:evenHBand="0" w:firstRowFirstColumn="0" w:firstRowLastColumn="0" w:lastRowFirstColumn="0" w:lastRowLastColumn="0"/>
               <w:rPr>
+                <w:sz w:val="16"/>
+                <w:szCs w:val="16"/>
                 <w:lang w:val="en-US"/>
               </w:rPr>
             </w:pPr>
             <w:r>
               <w:rPr>
+                <w:sz w:val="16"/>
+                <w:szCs w:val="16"/>
                 <w:lang w:val="en-US"/>
               </w:rPr>
               <w:t>W</w:t>
@@ -15835,6 +15852,8 @@
             <w:proofErr w:type="spellStart"/>
             <w:r>
               <w:rPr>
+                <w:sz w:val="16"/>
+                <w:szCs w:val="16"/>
                 <w:lang w:val="en-GB"/>
               </w:rPr>
               <w:t>e</w:t>
@@ -15842,61 +15861,64 @@
             <w:proofErr w:type="spellEnd"/>
             <w:r>
               <w:rPr>
+                <w:sz w:val="16"/>
+                <w:szCs w:val="16"/>
                 <w:lang w:val="en-GB"/>
               </w:rPr>
               <w:t xml:space="preserve"> </w:t>
             </w:r>
             <w:r>
               <w:rPr>
+                <w:sz w:val="16"/>
+                <w:szCs w:val="16"/>
                 <w:lang w:val="en-GB"/>
               </w:rPr>
-              <w:t>will seek to u</w:t>
+              <w:t>will seek to understand the</w:t>
             </w:r>
             <w:r>
               <w:rPr>
-                <w:lang w:val="en-GB"/>
-              </w:rPr>
-              <w:t>nderstand the</w:t>
-            </w:r>
-            <w:r>
-              <w:rPr>
+                <w:sz w:val="16"/>
+                <w:szCs w:val="16"/>
                 <w:lang w:val="en-GB"/>
               </w:rPr>
               <w:t xml:space="preserve"> PDE (1) and</w:t>
             </w:r>
             <w:r>
               <w:rPr>
+                <w:sz w:val="16"/>
+                <w:szCs w:val="16"/>
                 <w:lang w:val="en-GB"/>
               </w:rPr>
               <w:t xml:space="preserve"> its </w:t>
             </w:r>
             <w:r>
               <w:rPr>
+                <w:sz w:val="16"/>
+                <w:szCs w:val="16"/>
                 <w:lang w:val="en-GB"/>
               </w:rPr>
               <w:t xml:space="preserve">numerical model on a slightly </w:t>
             </w:r>
             <w:r>
               <w:rPr>
+                <w:sz w:val="16"/>
+                <w:szCs w:val="16"/>
                 <w:lang w:val="en-GB"/>
               </w:rPr>
               <w:t>theoretical</w:t>
             </w:r>
             <w:r>
               <w:rPr>
+                <w:sz w:val="16"/>
+                <w:szCs w:val="16"/>
                 <w:lang w:val="en-GB"/>
               </w:rPr>
-              <w:t xml:space="preserve"> basis. This has already </w:t>
+              <w:t xml:space="preserve"> basis. This has already been done, but </w:t>
             </w:r>
             <w:r>
               <w:rPr>
-                <w:lang w:val="en-GB"/>
-              </w:rPr>
-              <w:lastRenderedPageBreak/>
-              <w:t xml:space="preserve">been done, but </w:t>
-            </w:r>
-            <w:r>
-              <w:rPr>
+                <w:sz w:val="16"/>
+                <w:szCs w:val="16"/>
                 <w:lang w:val="en-GB"/>
               </w:rPr>
               <w:t>new information keeps coming every day.</w:t>
@@ -15980,6 +16002,7 @@
               <w:rPr>
                 <w:lang w:val="en-US"/>
               </w:rPr>
+              <w:lastRenderedPageBreak/>
               <w:t>Report version 0</w:t>
             </w:r>
           </w:p>
@@ -15992,11 +16015,15 @@
             <w:pPr>
               <w:cnfStyle w:val="000000000000" w:firstRow="0" w:lastRow="0" w:firstColumn="0" w:lastColumn="0" w:oddVBand="0" w:evenVBand="0" w:oddHBand="0" w:evenHBand="0" w:firstRowFirstColumn="0" w:firstRowLastColumn="0" w:lastRowFirstColumn="0" w:lastRowLastColumn="0"/>
               <w:rPr>
+                <w:sz w:val="16"/>
+                <w:szCs w:val="16"/>
                 <w:lang w:val="en-US"/>
               </w:rPr>
             </w:pPr>
             <w:r>
               <w:rPr>
+                <w:sz w:val="16"/>
+                <w:szCs w:val="16"/>
                 <w:lang w:val="en-US"/>
               </w:rPr>
               <w:t>A report indicating the context and the roadmap for the project. This milestone is currently under completion.</w:t>
@@ -16129,11 +16156,15 @@
             <w:pPr>
               <w:cnfStyle w:val="000000100000" w:firstRow="0" w:lastRow="0" w:firstColumn="0" w:lastColumn="0" w:oddVBand="0" w:evenVBand="0" w:oddHBand="1" w:evenHBand="0" w:firstRowFirstColumn="0" w:firstRowLastColumn="0" w:lastRowFirstColumn="0" w:lastRowLastColumn="0"/>
               <w:rPr>
+                <w:sz w:val="16"/>
+                <w:szCs w:val="16"/>
                 <w:lang w:val="en-US"/>
               </w:rPr>
             </w:pPr>
             <w:r>
               <w:rPr>
+                <w:sz w:val="16"/>
+                <w:szCs w:val="16"/>
                 <w:lang w:val="en-US"/>
               </w:rPr>
               <w:t>Using the finite volumes method in 1D, we need to solve the PDE (1). This has milestone has already been completed.</w:t>
@@ -16259,34 +16290,46 @@
             <w:pPr>
               <w:cnfStyle w:val="000000000000" w:firstRow="0" w:lastRow="0" w:firstColumn="0" w:lastColumn="0" w:oddVBand="0" w:evenVBand="0" w:oddHBand="0" w:evenHBand="0" w:firstRowFirstColumn="0" w:firstRowLastColumn="0" w:lastRowFirstColumn="0" w:lastRowLastColumn="0"/>
               <w:rPr>
+                <w:sz w:val="16"/>
+                <w:szCs w:val="16"/>
                 <w:lang w:val="en-US"/>
               </w:rPr>
             </w:pPr>
             <w:r>
               <w:rPr>
+                <w:sz w:val="16"/>
+                <w:szCs w:val="16"/>
                 <w:lang w:val="en-US"/>
               </w:rPr>
               <w:t>Verify that the finite volume method is correctly implemented and solves a direct problem on a given domain. A good way to verify our splitting scheme is to test it on the diffusion approximation in (2</w:t>
             </w:r>
             <w:r>
               <w:rPr>
+                <w:sz w:val="16"/>
+                <w:szCs w:val="16"/>
                 <w:lang w:val="en-US"/>
               </w:rPr>
               <w:fldChar w:fldCharType="begin"/>
             </w:r>
             <w:r>
               <w:rPr>
+                <w:sz w:val="16"/>
+                <w:szCs w:val="16"/>
                 <w:lang w:val="en-US"/>
               </w:rPr>
               <w:instrText xml:space="preserve"> REF _Ref37762142 \h  \* MERGEFORMAT </w:instrText>
             </w:r>
             <w:r>
               <w:rPr>
+                <w:sz w:val="16"/>
+                <w:szCs w:val="16"/>
                 <w:lang w:val="en-US"/>
               </w:rPr>
             </w:r>
             <w:r>
               <w:rPr>
+                <w:sz w:val="16"/>
+                <w:szCs w:val="16"/>
                 <w:lang w:val="en-US"/>
               </w:rPr>
               <w:fldChar w:fldCharType="separate"/>
@@ -16298,18 +16341,24 @@
                 </m:rPr>
                 <w:rPr>
                   <w:rStyle w:val="EquationsChar"/>
+                  <w:sz w:val="16"/>
+                  <w:szCs w:val="16"/>
                 </w:rPr>
                 <m:t>)</m:t>
               </m:r>
             </m:oMath>
             <w:r>
               <w:rPr>
+                <w:sz w:val="16"/>
+                <w:szCs w:val="16"/>
                 <w:lang w:val="en-US"/>
               </w:rPr>
               <w:fldChar w:fldCharType="end"/>
             </w:r>
             <w:r>
               <w:rPr>
+                <w:sz w:val="16"/>
+                <w:szCs w:val="16"/>
                 <w:lang w:val="en-US"/>
               </w:rPr>
               <w:t>. We will need to correct the bugs that appear in this phase.</w:t>
@@ -16443,11 +16492,15 @@
             <w:pPr>
               <w:cnfStyle w:val="000000100000" w:firstRow="0" w:lastRow="0" w:firstColumn="0" w:lastColumn="0" w:oddVBand="0" w:evenVBand="0" w:oddHBand="1" w:evenHBand="0" w:firstRowFirstColumn="0" w:firstRowLastColumn="0" w:lastRowFirstColumn="0" w:lastRowLastColumn="0"/>
               <w:rPr>
+                <w:sz w:val="16"/>
+                <w:szCs w:val="16"/>
                 <w:lang w:val="en-US"/>
               </w:rPr>
             </w:pPr>
             <w:r>
               <w:rPr>
+                <w:sz w:val="16"/>
+                <w:szCs w:val="16"/>
                 <w:lang w:val="en-US"/>
               </w:rPr>
               <w:t>Compare our algorithm to known solutions in order to optimize our code for speed. This step might be done multiple times depending on the changes we make to the algorithm during verification.</w:t>
@@ -16563,11 +16616,15 @@
             <w:pPr>
               <w:cnfStyle w:val="000000000000" w:firstRow="0" w:lastRow="0" w:firstColumn="0" w:lastColumn="0" w:oddVBand="0" w:evenVBand="0" w:oddHBand="0" w:evenHBand="0" w:firstRowFirstColumn="0" w:firstRowLastColumn="0" w:lastRowFirstColumn="0" w:lastRowLastColumn="0"/>
               <w:rPr>
+                <w:sz w:val="16"/>
+                <w:szCs w:val="16"/>
                 <w:lang w:val="en-US"/>
               </w:rPr>
             </w:pPr>
             <w:r>
               <w:rPr>
+                <w:sz w:val="16"/>
+                <w:szCs w:val="16"/>
                 <w:lang w:val="en-US"/>
               </w:rPr>
               <w:t>Making sure the problem solves the correct direct problems linked to medical tomography.</w:t>
@@ -16686,23 +16743,31 @@
             <w:pPr>
               <w:cnfStyle w:val="000000100000" w:firstRow="0" w:lastRow="0" w:firstColumn="0" w:lastColumn="0" w:oddVBand="0" w:evenVBand="0" w:oddHBand="1" w:evenHBand="0" w:firstRowFirstColumn="0" w:firstRowLastColumn="0" w:lastRowFirstColumn="0" w:lastRowLastColumn="0"/>
               <w:rPr>
+                <w:sz w:val="16"/>
+                <w:szCs w:val="16"/>
                 <w:lang w:val="en-US"/>
               </w:rPr>
             </w:pPr>
             <w:r>
               <w:rPr>
+                <w:sz w:val="16"/>
+                <w:szCs w:val="16"/>
                 <w:lang w:val="en-US"/>
               </w:rPr>
               <w:t xml:space="preserve">Writing and running a script that exports thousands of instances of a correctly solved direct problem. </w:t>
             </w:r>
             <w:r>
               <w:rPr>
+                <w:sz w:val="16"/>
+                <w:szCs w:val="16"/>
                 <w:lang w:val="en-US"/>
               </w:rPr>
               <w:t xml:space="preserve">We will make sure to export the data </w:t>
             </w:r>
             <w:r>
               <w:rPr>
+                <w:sz w:val="16"/>
+                <w:szCs w:val="16"/>
                 <w:u w:val="single"/>
                 <w:lang w:val="en-US"/>
               </w:rPr>
@@ -16710,12 +16775,16 @@
             </w:r>
             <w:r>
               <w:rPr>
+                <w:sz w:val="16"/>
+                <w:szCs w:val="16"/>
                 <w:lang w:val="en-US"/>
               </w:rPr>
               <w:t xml:space="preserve">. </w:t>
             </w:r>
             <w:r>
               <w:rPr>
+                <w:sz w:val="16"/>
+                <w:szCs w:val="16"/>
                 <w:lang w:val="en-US"/>
               </w:rPr>
               <w:t>This requires us to run the above-optimized program a great number of times, which is the reason we need to get it right on the first try.</w:t>
@@ -16808,7 +16877,6 @@
                 <w:u w:val="single"/>
                 <w:lang w:val="en-US"/>
               </w:rPr>
-              <w:lastRenderedPageBreak/>
               <w:t>Phase 2</w:t>
             </w:r>
             <w:r>
@@ -16854,71 +16922,95 @@
             <w:pPr>
               <w:cnfStyle w:val="000000000000" w:firstRow="0" w:lastRow="0" w:firstColumn="0" w:lastColumn="0" w:oddVBand="0" w:evenVBand="0" w:oddHBand="0" w:evenHBand="0" w:firstRowFirstColumn="0" w:firstRowLastColumn="0" w:lastRowFirstColumn="0" w:lastRowLastColumn="0"/>
               <w:rPr>
+                <w:sz w:val="16"/>
+                <w:szCs w:val="16"/>
                 <w:lang w:val="en-US"/>
               </w:rPr>
             </w:pPr>
             <w:r>
               <w:rPr>
+                <w:sz w:val="16"/>
+                <w:szCs w:val="16"/>
                 <w:lang w:val="en-US"/>
               </w:rPr>
               <w:t xml:space="preserve">Using the exported data, </w:t>
             </w:r>
             <w:r>
               <w:rPr>
+                <w:sz w:val="16"/>
+                <w:szCs w:val="16"/>
                 <w:lang w:val="en-US"/>
               </w:rPr>
               <w:t xml:space="preserve">we will seek to learn new information, finding interesting </w:t>
             </w:r>
             <w:r>
               <w:rPr>
+                <w:sz w:val="16"/>
+                <w:szCs w:val="16"/>
                 <w:lang w:val="en-US"/>
               </w:rPr>
               <w:t>correlations</w:t>
             </w:r>
             <w:r>
               <w:rPr>
+                <w:sz w:val="16"/>
+                <w:szCs w:val="16"/>
                 <w:lang w:val="en-US"/>
               </w:rPr>
               <w:t>, creating new variables, deleting outlier</w:t>
             </w:r>
             <w:r>
               <w:rPr>
+                <w:sz w:val="16"/>
+                <w:szCs w:val="16"/>
                 <w:lang w:val="en-US"/>
               </w:rPr>
               <w:t>s</w:t>
             </w:r>
             <w:r>
               <w:rPr>
+                <w:sz w:val="16"/>
+                <w:szCs w:val="16"/>
                 <w:lang w:val="en-US"/>
               </w:rPr>
               <w:t>, cleaning out the data, and so on.</w:t>
             </w:r>
             <w:r>
               <w:rPr>
+                <w:sz w:val="16"/>
+                <w:szCs w:val="16"/>
                 <w:lang w:val="en-US"/>
               </w:rPr>
               <w:t xml:space="preserve"> During the internship, our goal </w:t>
             </w:r>
             <w:r>
               <w:rPr>
+                <w:sz w:val="16"/>
+                <w:szCs w:val="16"/>
                 <w:lang w:val="en-US"/>
               </w:rPr>
               <w:t>will be</w:t>
             </w:r>
             <w:r>
               <w:rPr>
+                <w:sz w:val="16"/>
+                <w:szCs w:val="16"/>
                 <w:lang w:val="en-US"/>
               </w:rPr>
               <w:t xml:space="preserve"> to make the AI understand</w:t>
             </w:r>
             <w:r>
               <w:rPr>
+                <w:sz w:val="16"/>
+                <w:szCs w:val="16"/>
                 <w:lang w:val="en-US"/>
               </w:rPr>
               <w:t xml:space="preserve"> </w:t>
             </w:r>
             <w:r>
               <w:rPr>
+                <w:sz w:val="16"/>
+                <w:szCs w:val="16"/>
                 <w:lang w:val="en-US"/>
               </w:rPr>
               <w:t>these correlations.</w:t>
@@ -17044,47 +17136,63 @@
             <w:pPr>
               <w:cnfStyle w:val="000000100000" w:firstRow="0" w:lastRow="0" w:firstColumn="0" w:lastColumn="0" w:oddVBand="0" w:evenVBand="0" w:oddHBand="1" w:evenHBand="0" w:firstRowFirstColumn="0" w:firstRowLastColumn="0" w:lastRowFirstColumn="0" w:lastRowLastColumn="0"/>
               <w:rPr>
+                <w:sz w:val="16"/>
+                <w:szCs w:val="16"/>
                 <w:lang w:val="en-US"/>
               </w:rPr>
             </w:pPr>
             <w:r>
               <w:rPr>
+                <w:sz w:val="16"/>
+                <w:szCs w:val="16"/>
                 <w:lang w:val="en-US"/>
               </w:rPr>
               <w:t xml:space="preserve">Verify that the model is properly </w:t>
             </w:r>
             <w:r>
               <w:rPr>
+                <w:sz w:val="16"/>
+                <w:szCs w:val="16"/>
                 <w:lang w:val="en-US"/>
               </w:rPr>
               <w:t>studied</w:t>
             </w:r>
             <w:r>
               <w:rPr>
+                <w:sz w:val="16"/>
+                <w:szCs w:val="16"/>
                 <w:lang w:val="en-US"/>
               </w:rPr>
               <w:t xml:space="preserve">. </w:t>
             </w:r>
             <w:r>
               <w:rPr>
+                <w:sz w:val="16"/>
+                <w:szCs w:val="16"/>
                 <w:lang w:val="en-US"/>
               </w:rPr>
               <w:t xml:space="preserve">A </w:t>
             </w:r>
             <w:r>
               <w:rPr>
+                <w:sz w:val="16"/>
+                <w:szCs w:val="16"/>
                 <w:lang w:val="en-US"/>
               </w:rPr>
               <w:t>positive indicator</w:t>
             </w:r>
             <w:r>
               <w:rPr>
+                <w:sz w:val="16"/>
+                <w:szCs w:val="16"/>
                 <w:lang w:val="en-US"/>
               </w:rPr>
               <w:t xml:space="preserve"> might be </w:t>
             </w:r>
             <w:r>
               <w:rPr>
+                <w:sz w:val="16"/>
+                <w:szCs w:val="16"/>
                 <w:lang w:val="en-US"/>
               </w:rPr>
               <w:t>that when generating new instances of the data, we continue seeing the same trends.</w:t>
@@ -17209,35 +17317,47 @@
             <w:pPr>
               <w:cnfStyle w:val="000000000000" w:firstRow="0" w:lastRow="0" w:firstColumn="0" w:lastColumn="0" w:oddVBand="0" w:evenVBand="0" w:oddHBand="0" w:evenHBand="0" w:firstRowFirstColumn="0" w:firstRowLastColumn="0" w:lastRowFirstColumn="0" w:lastRowLastColumn="0"/>
               <w:rPr>
+                <w:sz w:val="16"/>
+                <w:szCs w:val="16"/>
                 <w:lang w:val="en-US"/>
               </w:rPr>
             </w:pPr>
             <w:r>
               <w:rPr>
+                <w:sz w:val="16"/>
+                <w:szCs w:val="16"/>
                 <w:lang w:val="en-US"/>
               </w:rPr>
               <w:t>Check that the trends we find are</w:t>
             </w:r>
             <w:r>
               <w:rPr>
+                <w:sz w:val="16"/>
+                <w:szCs w:val="16"/>
                 <w:lang w:val="en-US"/>
               </w:rPr>
               <w:t xml:space="preserve"> effectively</w:t>
             </w:r>
             <w:r>
               <w:rPr>
+                <w:sz w:val="16"/>
+                <w:szCs w:val="16"/>
                 <w:lang w:val="en-US"/>
               </w:rPr>
               <w:t xml:space="preserve"> the trends from light </w:t>
             </w:r>
             <w:r>
               <w:rPr>
+                <w:sz w:val="16"/>
+                <w:szCs w:val="16"/>
                 <w:lang w:val="en-US"/>
               </w:rPr>
               <w:t>spreading</w:t>
             </w:r>
             <w:r>
               <w:rPr>
+                <w:sz w:val="16"/>
+                <w:szCs w:val="16"/>
                 <w:lang w:val="en-US"/>
               </w:rPr>
               <w:t xml:space="preserve"> in medical tomography. We will compare our data trends to known databases in the same area of study.</w:t>
@@ -17365,59 +17485,79 @@
             <w:pPr>
               <w:cnfStyle w:val="000000100000" w:firstRow="0" w:lastRow="0" w:firstColumn="0" w:lastColumn="0" w:oddVBand="0" w:evenVBand="0" w:oddHBand="1" w:evenHBand="0" w:firstRowFirstColumn="0" w:firstRowLastColumn="0" w:lastRowFirstColumn="0" w:lastRowLastColumn="0"/>
               <w:rPr>
+                <w:sz w:val="16"/>
+                <w:szCs w:val="16"/>
                 <w:lang w:val="en-US"/>
               </w:rPr>
             </w:pPr>
             <w:r>
               <w:rPr>
+                <w:sz w:val="16"/>
+                <w:szCs w:val="16"/>
                 <w:lang w:val="en-US"/>
               </w:rPr>
               <w:t xml:space="preserve">Check that </w:t>
             </w:r>
             <w:r>
               <w:rPr>
+                <w:sz w:val="16"/>
+                <w:szCs w:val="16"/>
                 <w:lang w:val="en-US"/>
               </w:rPr>
               <w:t xml:space="preserve">our </w:t>
             </w:r>
             <w:r>
               <w:rPr>
+                <w:sz w:val="16"/>
+                <w:szCs w:val="16"/>
                 <w:lang w:val="en-US"/>
               </w:rPr>
               <w:t>algorithms</w:t>
             </w:r>
             <w:r>
               <w:rPr>
+                <w:sz w:val="16"/>
+                <w:szCs w:val="16"/>
                 <w:lang w:val="en-US"/>
               </w:rPr>
               <w:t xml:space="preserve"> for </w:t>
             </w:r>
             <w:r>
               <w:rPr>
+                <w:sz w:val="16"/>
+                <w:szCs w:val="16"/>
                 <w:lang w:val="en-US"/>
               </w:rPr>
               <w:t>analysis</w:t>
             </w:r>
             <w:r>
               <w:rPr>
+                <w:sz w:val="16"/>
+                <w:szCs w:val="16"/>
                 <w:lang w:val="en-US"/>
               </w:rPr>
               <w:t xml:space="preserve"> are fast enough to be easily </w:t>
             </w:r>
             <w:r>
               <w:rPr>
+                <w:sz w:val="16"/>
+                <w:szCs w:val="16"/>
                 <w:lang w:val="en-US"/>
               </w:rPr>
               <w:t>reproducible</w:t>
             </w:r>
             <w:r>
               <w:rPr>
+                <w:sz w:val="16"/>
+                <w:szCs w:val="16"/>
                 <w:lang w:val="en-US"/>
               </w:rPr>
               <w:t xml:space="preserve"> </w:t>
             </w:r>
             <w:r>
               <w:rPr>
+                <w:sz w:val="16"/>
+                <w:szCs w:val="16"/>
                 <w:lang w:val="en-US"/>
               </w:rPr>
               <w:t>on other systems.</w:t>
@@ -17515,6 +17655,7 @@
               <w:rPr>
                 <w:lang w:val="en-US"/>
               </w:rPr>
+              <w:lastRenderedPageBreak/>
               <w:t>Report version 1</w:t>
             </w:r>
           </w:p>
@@ -17527,11 +17668,15 @@
             <w:pPr>
               <w:cnfStyle w:val="000000000000" w:firstRow="0" w:lastRow="0" w:firstColumn="0" w:lastColumn="0" w:oddVBand="0" w:evenVBand="0" w:oddHBand="0" w:evenHBand="0" w:firstRowFirstColumn="0" w:firstRowLastColumn="0" w:lastRowFirstColumn="0" w:lastRowLastColumn="0"/>
               <w:rPr>
+                <w:sz w:val="16"/>
+                <w:szCs w:val="16"/>
                 <w:lang w:val="en-US"/>
               </w:rPr>
             </w:pPr>
             <w:r>
               <w:rPr>
+                <w:sz w:val="16"/>
+                <w:szCs w:val="16"/>
                 <w:lang w:val="en-US"/>
               </w:rPr>
               <w:t>The task is to write a more complete version of the report.</w:t>
@@ -17636,11 +17781,15 @@
             <w:pPr>
               <w:cnfStyle w:val="000000100000" w:firstRow="0" w:lastRow="0" w:firstColumn="0" w:lastColumn="0" w:oddVBand="0" w:evenVBand="0" w:oddHBand="1" w:evenHBand="0" w:firstRowFirstColumn="0" w:firstRowLastColumn="0" w:lastRowFirstColumn="0" w:lastRowLastColumn="0"/>
               <w:rPr>
+                <w:sz w:val="16"/>
+                <w:szCs w:val="16"/>
                 <w:lang w:val="en-US"/>
               </w:rPr>
             </w:pPr>
             <w:r>
               <w:rPr>
+                <w:sz w:val="16"/>
+                <w:szCs w:val="16"/>
                 <w:lang w:val="en-US"/>
               </w:rPr>
               <w:t>The final version of the report, incorporating corrections indicated by the supervisors.</w:t>
@@ -17742,11 +17891,15 @@
             <w:pPr>
               <w:cnfStyle w:val="000000000000" w:firstRow="0" w:lastRow="0" w:firstColumn="0" w:lastColumn="0" w:oddVBand="0" w:evenVBand="0" w:oddHBand="0" w:evenHBand="0" w:firstRowFirstColumn="0" w:firstRowLastColumn="0" w:lastRowFirstColumn="0" w:lastRowLastColumn="0"/>
               <w:rPr>
+                <w:sz w:val="16"/>
+                <w:szCs w:val="16"/>
                 <w:lang w:val="en-US"/>
               </w:rPr>
             </w:pPr>
             <w:r>
               <w:rPr>
+                <w:sz w:val="16"/>
+                <w:szCs w:val="16"/>
                 <w:lang w:val="en-US"/>
               </w:rPr>
               <w:t>A slideshow to be written in PowerPoint.</w:t>
@@ -17999,7 +18152,6 @@
         <w:rPr>
           <w:lang w:val="en-US"/>
         </w:rPr>
-        <w:lastRenderedPageBreak/>
         <w:t xml:space="preserve">All these files can be found on the GitHub repository </w:t>
       </w:r>
       <w:hyperlink r:id="rId10" w:history="1">
@@ -18073,24 +18225,37 @@
         </w:rPr>
       </w:pPr>
       <w:r>
-        <w:t>Franck, E. April 1, 2020. “</w:t>
+        <w:t xml:space="preserve">Franck, E. April 1, 2020. </w:t>
       </w:r>
       <w:r>
         <w:rPr>
           <w:i/>
           <w:iCs/>
         </w:rPr>
-        <w:t>Projets de M1</w:t>
-      </w:r>
+        <w:t>“Projets de M1</w:t>
+      </w:r>
+      <w:proofErr w:type="gramStart"/>
       <w:r>
         <w:rPr>
           <w:i/>
           <w:iCs/>
+          <w:lang w:val="en-US"/>
+        </w:rPr>
+        <w:t>”</w:t>
+      </w:r>
+      <w:r>
+        <w:rPr>
+          <w:i/>
+          <w:iCs/>
         </w:rPr>
         <w:t xml:space="preserve"> </w:t>
       </w:r>
       <w:r>
-        <w:t xml:space="preserve">”. </w:t>
+        <w:t>.</w:t>
+      </w:r>
+      <w:proofErr w:type="gramEnd"/>
+      <w:r>
+        <w:t xml:space="preserve"> </w:t>
       </w:r>
       <w:r>
         <w:rPr>
@@ -18152,65 +18317,72 @@
       </w:r>
       <w:proofErr w:type="spellEnd"/>
       <w:r>
-        <w:t xml:space="preserve"> 23, 2012. “</w:t>
+        <w:t xml:space="preserve"> 23, 2012. </w:t>
       </w:r>
       <w:r>
         <w:rPr>
           <w:i/>
           <w:iCs/>
         </w:rPr>
-        <w:t xml:space="preserve">Construction et analyse numérique de schéma </w:t>
-      </w:r>
-      <w:proofErr w:type="spellStart"/>
+        <w:t>“</w:t>
+      </w:r>
       <w:r>
         <w:rPr>
           <w:i/>
           <w:iCs/>
         </w:rPr>
-        <w:t>asymptotic</w:t>
-      </w:r>
-      <w:proofErr w:type="spellEnd"/>
+        <w:t xml:space="preserve">Construction et analyse numérique de schéma </w:t>
+      </w:r>
+      <w:proofErr w:type="spellStart"/>
       <w:r>
         <w:rPr>
           <w:i/>
           <w:iCs/>
         </w:rPr>
-        <w:t xml:space="preserve"> </w:t>
-      </w:r>
-      <w:proofErr w:type="spellStart"/>
+        <w:t>asymptotic</w:t>
+      </w:r>
+      <w:proofErr w:type="spellEnd"/>
       <w:r>
         <w:rPr>
           <w:i/>
           <w:iCs/>
         </w:rPr>
-        <w:t>preserving</w:t>
-      </w:r>
-      <w:proofErr w:type="spellEnd"/>
+        <w:t xml:space="preserve"> </w:t>
+      </w:r>
+      <w:proofErr w:type="spellStart"/>
       <w:r>
         <w:rPr>
           <w:i/>
           <w:iCs/>
         </w:rPr>
-        <w:t xml:space="preserve"> sur maillages non structurés. Application au transport linéaire et aux systèmes de </w:t>
-      </w:r>
-      <w:proofErr w:type="spellStart"/>
+        <w:t>preserving</w:t>
+      </w:r>
+      <w:proofErr w:type="spellEnd"/>
       <w:r>
         <w:rPr>
           <w:i/>
           <w:iCs/>
         </w:rPr>
-        <w:t>Friedrichs</w:t>
-      </w:r>
-      <w:proofErr w:type="spellEnd"/>
+        <w:t xml:space="preserve"> sur maillages non structurés. Application au transport linéaire et aux systèmes de </w:t>
+      </w:r>
+      <w:proofErr w:type="spellStart"/>
       <w:r>
         <w:rPr>
           <w:i/>
           <w:iCs/>
         </w:rPr>
-        <w:t xml:space="preserve"> </w:t>
-      </w:r>
-      <w:r>
-        <w:t xml:space="preserve">”. </w:t>
+        <w:t>Friedrichs</w:t>
+      </w:r>
+      <w:proofErr w:type="spellEnd"/>
+      <w:r>
+        <w:rPr>
+          <w:i/>
+          <w:iCs/>
+        </w:rPr>
+        <w:t>”</w:t>
+      </w:r>
+      <w:r>
+        <w:t xml:space="preserve">. </w:t>
       </w:r>
       <w:proofErr w:type="spellStart"/>
       <w:r>
@@ -18245,9 +18417,6 @@
           <w:numId w:val="15"/>
         </w:numPr>
         <w:jc w:val="left"/>
-        <w:rPr>
-          <w:lang w:val="en-US"/>
-        </w:rPr>
       </w:pPr>
       <w:r>
         <w:t xml:space="preserve">IRMA. </w:t>
@@ -18269,31 +18438,38 @@
         <w:t>)</w:t>
       </w:r>
       <w:r>
-        <w:t>. “</w:t>
-      </w:r>
+        <w:t>. </w:t>
+      </w:r>
+      <w:r>
+        <w:rPr>
+          <w:i/>
+          <w:iCs/>
+        </w:rPr>
+        <w:t>“Institut de Recherche Mathématique Avancée, UMR 7501"</w:t>
+      </w:r>
+      <w:r>
+        <w:t xml:space="preserve">. </w:t>
+      </w:r>
+      <w:proofErr w:type="spellStart"/>
+      <w:r>
+        <w:t>Retrieved</w:t>
+      </w:r>
+      <w:proofErr w:type="spellEnd"/>
       <w:r>
         <w:t xml:space="preserve"> </w:t>
       </w:r>
-      <w:r>
-        <w:t>Institut de Recherche Mathématique Avancée, UMR 7501 </w:t>
-      </w:r>
-      <w:r>
-        <w:t>"</w:t>
-      </w:r>
-      <w:r>
-        <w:t xml:space="preserve">. </w:t>
-      </w:r>
-      <w:r>
-        <w:rPr>
-          <w:lang w:val="en-US"/>
-        </w:rPr>
-        <w:t>Retrieved from </w:t>
+      <w:proofErr w:type="spellStart"/>
+      <w:r>
+        <w:t>from</w:t>
+      </w:r>
+      <w:proofErr w:type="spellEnd"/>
+      <w:r>
+        <w:t> </w:t>
       </w:r>
       <w:hyperlink r:id="rId12" w:history="1">
         <w:r>
           <w:rPr>
             <w:rStyle w:val="Hyperlink"/>
-            <w:lang w:val="en-US"/>
           </w:rPr>
           <w:t>http://irma.math.unistra.fr/rubrique162.html</w:t>
         </w:r>
@@ -22021,7 +22197,7 @@
 </file>
 
 <file path=customXml/itemProps1.xml><?xml version="1.0" encoding="utf-8"?>
-<ds:datastoreItem xmlns:ds="http://schemas.openxmlformats.org/officeDocument/2006/customXml" ds:itemID="{94D219B4-631C-44A6-BDA1-E787202488A6}">
+<ds:datastoreItem xmlns:ds="http://schemas.openxmlformats.org/officeDocument/2006/customXml" ds:itemID="{47398F52-C171-4008-AE93-C453C22DE013}">
   <ds:schemaRefs>
     <ds:schemaRef ds:uri="http://schemas.openxmlformats.org/officeDocument/2006/bibliography"/>
   </ds:schemaRefs>

</xml_diff>

<commit_message>
Ajuster les estimations de temps
</commit_message>
<xml_diff>
--- a/rapport/rapport_v0.docx
+++ b/rapport/rapport_v0.docx
@@ -16238,7 +16238,13 @@
               <w:rPr>
                 <w:lang w:val="en-US"/>
               </w:rPr>
-              <w:t>40 hours</w:t>
+              <w:t>40</w:t>
+            </w:r>
+            <w:r>
+              <w:rPr>
+                <w:lang w:val="en-US"/>
+              </w:rPr>
+              <w:t xml:space="preserve"> hours</w:t>
             </w:r>
           </w:p>
         </w:tc>
@@ -16361,7 +16367,71 @@
                 <w:szCs w:val="16"/>
                 <w:lang w:val="en-US"/>
               </w:rPr>
-              <w:t>. We will need to correct the bugs that appear in this phase.</w:t>
+              <w:t xml:space="preserve">. </w:t>
+            </w:r>
+            <w:r>
+              <w:rPr>
+                <w:sz w:val="16"/>
+                <w:szCs w:val="16"/>
+                <w:lang w:val="en-US"/>
+              </w:rPr>
+              <w:t xml:space="preserve">Tests will be put in place for continuous integration. </w:t>
+            </w:r>
+            <w:r>
+              <w:rPr>
+                <w:sz w:val="16"/>
+                <w:szCs w:val="16"/>
+                <w:lang w:val="en-US"/>
+              </w:rPr>
+              <w:t xml:space="preserve">We will need to </w:t>
+            </w:r>
+            <w:r>
+              <w:rPr>
+                <w:sz w:val="16"/>
+                <w:szCs w:val="16"/>
+                <w:lang w:val="en-US"/>
+              </w:rPr>
+              <w:t xml:space="preserve">find and </w:t>
+            </w:r>
+            <w:r>
+              <w:rPr>
+                <w:sz w:val="16"/>
+                <w:szCs w:val="16"/>
+                <w:lang w:val="en-US"/>
+              </w:rPr>
+              <w:t>correct</w:t>
+            </w:r>
+            <w:r>
+              <w:rPr>
+                <w:sz w:val="16"/>
+                <w:szCs w:val="16"/>
+                <w:lang w:val="en-US"/>
+              </w:rPr>
+              <w:t xml:space="preserve"> all </w:t>
+            </w:r>
+            <w:r>
+              <w:rPr>
+                <w:sz w:val="16"/>
+                <w:szCs w:val="16"/>
+                <w:lang w:val="en-US"/>
+              </w:rPr>
+              <w:t xml:space="preserve">the bugs that appear </w:t>
+            </w:r>
+            <w:r>
+              <w:rPr>
+                <w:sz w:val="16"/>
+                <w:szCs w:val="16"/>
+                <w:lang w:val="en-US"/>
+              </w:rPr>
+              <w:t>in the code</w:t>
+            </w:r>
+            <w:r>
+              <w:rPr>
+                <w:sz w:val="16"/>
+                <w:szCs w:val="16"/>
+                <w:lang w:val="en-US"/>
+              </w:rPr>
+              <w:t>.</w:t>
             </w:r>
           </w:p>
         </w:tc>
@@ -16439,7 +16509,13 @@
               <w:rPr>
                 <w:lang w:val="en-US"/>
               </w:rPr>
-              <w:t>8 hours</w:t>
+              <w:t>16</w:t>
+            </w:r>
+            <w:r>
+              <w:rPr>
+                <w:lang w:val="en-US"/>
+              </w:rPr>
+              <w:t xml:space="preserve"> hours</w:t>
             </w:r>
           </w:p>
         </w:tc>
@@ -16690,7 +16766,13 @@
               <w:rPr>
                 <w:lang w:val="en-US"/>
               </w:rPr>
-              <w:t>8 hours</w:t>
+              <w:t>4</w:t>
+            </w:r>
+            <w:r>
+              <w:rPr>
+                <w:lang w:val="en-US"/>
+              </w:rPr>
+              <w:t xml:space="preserve"> hours</w:t>
             </w:r>
           </w:p>
         </w:tc>
@@ -16852,7 +16934,13 @@
               <w:rPr>
                 <w:lang w:val="en-US"/>
               </w:rPr>
-              <w:t>8 hours</w:t>
+              <w:t>8</w:t>
+            </w:r>
+            <w:r>
+              <w:rPr>
+                <w:lang w:val="en-US"/>
+              </w:rPr>
+              <w:t xml:space="preserve"> hours</w:t>
             </w:r>
           </w:p>
         </w:tc>
@@ -17076,7 +17164,7 @@
               <w:rPr>
                 <w:lang w:val="en-US"/>
               </w:rPr>
-              <w:t>40</w:t>
+              <w:t>24</w:t>
             </w:r>
             <w:r>
               <w:rPr>
@@ -17266,7 +17354,13 @@
               <w:rPr>
                 <w:lang w:val="en-US"/>
               </w:rPr>
-              <w:t>16 hours</w:t>
+              <w:t>16</w:t>
+            </w:r>
+            <w:r>
+              <w:rPr>
+                <w:lang w:val="en-US"/>
+              </w:rPr>
+              <w:t xml:space="preserve"> hours</w:t>
             </w:r>
           </w:p>
         </w:tc>
@@ -17431,7 +17525,13 @@
               <w:rPr>
                 <w:lang w:val="en-US"/>
               </w:rPr>
-              <w:t>8 hours</w:t>
+              <w:t>4</w:t>
+            </w:r>
+            <w:r>
+              <w:rPr>
+                <w:lang w:val="en-US"/>
+              </w:rPr>
+              <w:t xml:space="preserve"> hours</w:t>
             </w:r>
           </w:p>
         </w:tc>
@@ -17536,7 +17636,7 @@
                 <w:szCs w:val="16"/>
                 <w:lang w:val="en-US"/>
               </w:rPr>
-              <w:t xml:space="preserve"> are fast enough to be easily </w:t>
+              <w:t xml:space="preserve"> are fast enough to be </w:t>
             </w:r>
             <w:r>
               <w:rPr>
@@ -17544,7 +17644,16 @@
                 <w:szCs w:val="16"/>
                 <w:lang w:val="en-US"/>
               </w:rPr>
-              <w:t>reproducible</w:t>
+              <w:lastRenderedPageBreak/>
+              <w:t xml:space="preserve">easily </w:t>
+            </w:r>
+            <w:r>
+              <w:rPr>
+                <w:sz w:val="16"/>
+                <w:szCs w:val="16"/>
+                <w:lang w:val="en-US"/>
+              </w:rPr>
+              <w:t>repeatable</w:t>
             </w:r>
             <w:r>
               <w:rPr>
@@ -17581,6 +17690,7 @@
               <w:rPr>
                 <w:lang w:val="en-US"/>
               </w:rPr>
+              <w:lastRenderedPageBreak/>
               <w:t xml:space="preserve">Google </w:t>
             </w:r>
             <w:proofErr w:type="spellStart"/>
@@ -17655,7 +17765,6 @@
               <w:rPr>
                 <w:lang w:val="en-US"/>
               </w:rPr>
-              <w:lastRenderedPageBreak/>
               <w:t>Report version 1</w:t>
             </w:r>
           </w:p>
@@ -17742,7 +17851,13 @@
               <w:rPr>
                 <w:lang w:val="en-US"/>
               </w:rPr>
-              <w:t>16 hours</w:t>
+              <w:t>8</w:t>
+            </w:r>
+            <w:r>
+              <w:rPr>
+                <w:lang w:val="en-US"/>
+              </w:rPr>
+              <w:t xml:space="preserve"> hours</w:t>
             </w:r>
           </w:p>
         </w:tc>
@@ -17977,6 +18092,110 @@
           <w:lang w:val="en-US"/>
         </w:rPr>
       </w:pPr>
+      <w:r>
+        <w:rPr>
+          <w:lang w:val="en-US"/>
+        </w:rPr>
+        <w:tab/>
+      </w:r>
+    </w:p>
+    <w:p>
+      <w:pPr>
+        <w:ind w:firstLine="720"/>
+        <w:rPr>
+          <w:lang w:val="en-US"/>
+        </w:rPr>
+      </w:pPr>
+      <w:r>
+        <w:rPr>
+          <w:lang w:val="en-US"/>
+        </w:rPr>
+        <w:t xml:space="preserve">This represents </w:t>
+      </w:r>
+      <w:r>
+        <w:rPr>
+          <w:b/>
+          <w:bCs/>
+          <w:lang w:val="en-US"/>
+        </w:rPr>
+        <w:t>1</w:t>
+      </w:r>
+      <w:r>
+        <w:rPr>
+          <w:b/>
+          <w:bCs/>
+          <w:lang w:val="en-US"/>
+        </w:rPr>
+        <w:t>64</w:t>
+      </w:r>
+      <w:r>
+        <w:rPr>
+          <w:b/>
+          <w:bCs/>
+          <w:lang w:val="en-US"/>
+        </w:rPr>
+        <w:t xml:space="preserve"> hours</w:t>
+      </w:r>
+      <w:r>
+        <w:rPr>
+          <w:lang w:val="en-US"/>
+        </w:rPr>
+        <w:t xml:space="preserve"> (</w:t>
+      </w:r>
+      <w:r>
+        <w:rPr>
+          <w:lang w:val="en-US"/>
+        </w:rPr>
+        <w:t>approximately</w:t>
+      </w:r>
+      <w:r>
+        <w:rPr>
+          <w:lang w:val="en-US"/>
+        </w:rPr>
+        <w:t xml:space="preserve"> </w:t>
+      </w:r>
+      <w:r>
+        <w:rPr>
+          <w:lang w:val="en-US"/>
+        </w:rPr>
+        <w:t>7</w:t>
+      </w:r>
+      <w:r>
+        <w:rPr>
+          <w:lang w:val="en-US"/>
+        </w:rPr>
+        <w:t xml:space="preserve"> </w:t>
+      </w:r>
+      <w:r>
+        <w:rPr>
+          <w:lang w:val="en-US"/>
+        </w:rPr>
+        <w:t xml:space="preserve">full </w:t>
+      </w:r>
+      <w:r>
+        <w:rPr>
+          <w:lang w:val="en-US"/>
+        </w:rPr>
+        <w:t xml:space="preserve">days) </w:t>
+      </w:r>
+      <w:r>
+        <w:rPr>
+          <w:lang w:val="en-US"/>
+        </w:rPr>
+        <w:t xml:space="preserve">working </w:t>
+      </w:r>
+      <w:r>
+        <w:rPr>
+          <w:lang w:val="en-US"/>
+        </w:rPr>
+        <w:t xml:space="preserve">on the project. </w:t>
+      </w:r>
+      <w:r>
+        <w:rPr>
+          <w:lang w:val="en-US"/>
+        </w:rPr>
+        <w:t>Of course, these are just estimations and they will be appropriately adjusted in the following weeks to better fit the reality.</w:t>
+      </w:r>
     </w:p>
     <w:p>
       <w:pPr>
@@ -18234,12 +18453,10 @@
         </w:rPr>
         <w:t>“Projets de M1</w:t>
       </w:r>
-      <w:proofErr w:type="gramStart"/>
       <w:r>
         <w:rPr>
           <w:i/>
           <w:iCs/>
-          <w:lang w:val="en-US"/>
         </w:rPr>
         <w:t>”</w:t>
       </w:r>
@@ -18248,12 +18465,8 @@
           <w:i/>
           <w:iCs/>
         </w:rPr>
-        <w:t xml:space="preserve"> </w:t>
-      </w:r>
-      <w:r>
         <w:t>.</w:t>
       </w:r>
-      <w:proofErr w:type="gramEnd"/>
       <w:r>
         <w:t xml:space="preserve"> </w:t>
       </w:r>
@@ -22197,7 +22410,7 @@
 </file>
 
 <file path=customXml/itemProps1.xml><?xml version="1.0" encoding="utf-8"?>
-<ds:datastoreItem xmlns:ds="http://schemas.openxmlformats.org/officeDocument/2006/customXml" ds:itemID="{47398F52-C171-4008-AE93-C453C22DE013}">
+<ds:datastoreItem xmlns:ds="http://schemas.openxmlformats.org/officeDocument/2006/customXml" ds:itemID="{C3C83867-FA00-4337-9D3E-48746E59B0E5}">
   <ds:schemaRefs>
     <ds:schemaRef ds:uri="http://schemas.openxmlformats.org/officeDocument/2006/bibliography"/>
   </ds:schemaRefs>

</xml_diff>